<commit_message>
Arrumando detalhe em caso de uso e requisitos #7
</commit_message>
<xml_diff>
--- a/docs/cotaçãoUseCase.docx
+++ b/docs/cotaçãoUseCase.docx
@@ -86,6 +86,12 @@
           <w:lang w:val="pt-BR"/>
         </w:rPr>
         <w:t>Aplicar o valor de matérias por unidade</w:t>
+      </w:r>
+      <w:r>
+        <w:rPr>
+          <w:lang w:val="pt-BR"/>
+        </w:rPr>
+        <w:t>.</w:t>
       </w:r>
     </w:p>
     <w:p>
@@ -205,6 +211,12 @@
         </w:rPr>
         <w:t>lista de produto com a quantidade</w:t>
       </w:r>
+      <w:r>
+        <w:rPr>
+          <w:lang w:val="pt-BR"/>
+        </w:rPr>
+        <w:t>.</w:t>
+      </w:r>
     </w:p>
     <w:p>
       <w:pPr>
@@ -268,6 +280,12 @@
           <w:lang w:val="pt-BR"/>
         </w:rPr>
         <w:t xml:space="preserve"> preenchido na tela, o nome do produto e a quantidade</w:t>
+      </w:r>
+      <w:r>
+        <w:rPr>
+          <w:lang w:val="pt-BR"/>
+        </w:rPr>
+        <w:t>.</w:t>
       </w:r>
     </w:p>
     <w:p>
@@ -424,7 +442,7 @@
         <w:rPr>
           <w:lang w:val="pt-BR"/>
         </w:rPr>
-        <w:t>:</w:t>
+        <w:t>.</w:t>
       </w:r>
     </w:p>
     <w:p>
@@ -468,6 +486,8 @@
         </w:rPr>
         <w:t>Desaparecer o erro quando algo for digitado.</w:t>
       </w:r>
+      <w:bookmarkStart w:id="0" w:name="_GoBack"/>
+      <w:bookmarkEnd w:id="0"/>
     </w:p>
     <w:p>
       <w:pPr>
@@ -477,6 +497,9 @@
           <w:numId w:val="0"/>
         </w:numPr>
         <w:ind w:left="720" w:hanging="720"/>
+        <w:rPr>
+          <w:lang w:val="pt-BR"/>
+        </w:rPr>
       </w:pPr>
     </w:p>
     <w:p>
@@ -532,15 +555,7 @@
         <w:rPr>
           <w:lang w:val="pt-BR"/>
         </w:rPr>
-        <w:t xml:space="preserve">       N</w:t>
-      </w:r>
-      <w:bookmarkStart w:id="0" w:name="_GoBack"/>
-      <w:bookmarkEnd w:id="0"/>
-      <w:r>
-        <w:rPr>
-          <w:lang w:val="pt-BR"/>
-        </w:rPr>
-        <w:t>D</w:t>
+        <w:t xml:space="preserve">       ND</w:t>
       </w:r>
     </w:p>
     <w:p>

</xml_diff>